<commit_message>
clarifying exporing of data instructions
</commit_message>
<xml_diff>
--- a/Files to export from google analytics to caputure livestream data.docx
+++ b/Files to export from google analytics to caputure livestream data.docx
@@ -16,6 +16,122 @@
         </w:numPr>
       </w:pPr>
       <w:r>
+        <w:t>Cities</w:t>
+      </w:r>
+    </w:p>
+    <w:p>
+      <w:pPr>
+        <w:pStyle w:val="ListParagraph"/>
+        <w:numPr>
+          <w:ilvl w:val="1"/>
+          <w:numId w:val="1"/>
+        </w:numPr>
+      </w:pPr>
+      <w:r>
+        <w:t>“Analytics All Website Data City *.csv”</w:t>
+      </w:r>
+    </w:p>
+    <w:p>
+      <w:pPr>
+        <w:pStyle w:val="ListParagraph"/>
+        <w:numPr>
+          <w:ilvl w:val="1"/>
+          <w:numId w:val="1"/>
+        </w:numPr>
+      </w:pPr>
+      <w:r>
+        <w:t>Steps</w:t>
+      </w:r>
+    </w:p>
+    <w:p>
+      <w:pPr>
+        <w:pStyle w:val="ListParagraph"/>
+        <w:numPr>
+          <w:ilvl w:val="2"/>
+          <w:numId w:val="1"/>
+        </w:numPr>
+      </w:pPr>
+      <w:r>
+        <w:t>Audience</w:t>
+      </w:r>
+    </w:p>
+    <w:p>
+      <w:pPr>
+        <w:pStyle w:val="ListParagraph"/>
+        <w:numPr>
+          <w:ilvl w:val="2"/>
+          <w:numId w:val="1"/>
+        </w:numPr>
+      </w:pPr>
+      <w:r>
+        <w:t>Geo</w:t>
+      </w:r>
+    </w:p>
+    <w:p>
+      <w:pPr>
+        <w:pStyle w:val="ListParagraph"/>
+        <w:numPr>
+          <w:ilvl w:val="2"/>
+          <w:numId w:val="1"/>
+        </w:numPr>
+      </w:pPr>
+      <w:r>
+        <w:t>Select City</w:t>
+      </w:r>
+    </w:p>
+    <w:p>
+      <w:pPr>
+        <w:pStyle w:val="ListParagraph"/>
+        <w:numPr>
+          <w:ilvl w:val="2"/>
+          <w:numId w:val="1"/>
+        </w:numPr>
+      </w:pPr>
+      <w:r>
+        <w:t>Set Date</w:t>
+      </w:r>
+    </w:p>
+    <w:p>
+      <w:pPr>
+        <w:pStyle w:val="ListParagraph"/>
+        <w:numPr>
+          <w:ilvl w:val="2"/>
+          <w:numId w:val="1"/>
+        </w:numPr>
+      </w:pPr>
+      <w:r>
+        <w:t xml:space="preserve">Select enough rows to capture </w:t>
+      </w:r>
+      <w:proofErr w:type="gramStart"/>
+      <w:r>
+        <w:t>all of</w:t>
+      </w:r>
+      <w:proofErr w:type="gramEnd"/>
+      <w:r>
+        <w:t xml:space="preserve"> the data</w:t>
+      </w:r>
+    </w:p>
+    <w:p>
+      <w:pPr>
+        <w:pStyle w:val="ListParagraph"/>
+        <w:numPr>
+          <w:ilvl w:val="2"/>
+          <w:numId w:val="1"/>
+        </w:numPr>
+      </w:pPr>
+      <w:r>
+        <w:t>Export as csv</w:t>
+      </w:r>
+    </w:p>
+    <w:p>
+      <w:pPr>
+        <w:pStyle w:val="ListParagraph"/>
+        <w:numPr>
+          <w:ilvl w:val="0"/>
+          <w:numId w:val="1"/>
+        </w:numPr>
+      </w:pPr>
+      <w:r>
         <w:t xml:space="preserve">Location by Device </w:t>
       </w:r>
     </w:p>
@@ -64,6 +180,137 @@
         </w:numPr>
       </w:pPr>
       <w:r>
+        <w:t>Geo</w:t>
+      </w:r>
+    </w:p>
+    <w:p>
+      <w:pPr>
+        <w:pStyle w:val="ListParagraph"/>
+        <w:numPr>
+          <w:ilvl w:val="2"/>
+          <w:numId w:val="1"/>
+        </w:numPr>
+      </w:pPr>
+      <w:r>
+        <w:t>Select City</w:t>
+      </w:r>
+    </w:p>
+    <w:p>
+      <w:pPr>
+        <w:pStyle w:val="ListParagraph"/>
+        <w:numPr>
+          <w:ilvl w:val="2"/>
+          <w:numId w:val="1"/>
+        </w:numPr>
+      </w:pPr>
+      <w:r>
+        <w:t>Secondary dimension = Device Category</w:t>
+      </w:r>
+      <w:r>
+        <w:t>; type of device used to access livestream</w:t>
+      </w:r>
+    </w:p>
+    <w:p>
+      <w:pPr>
+        <w:pStyle w:val="ListParagraph"/>
+        <w:numPr>
+          <w:ilvl w:val="2"/>
+          <w:numId w:val="1"/>
+        </w:numPr>
+      </w:pPr>
+      <w:r>
+        <w:t>Set Date</w:t>
+      </w:r>
+    </w:p>
+    <w:p>
+      <w:pPr>
+        <w:pStyle w:val="ListParagraph"/>
+        <w:numPr>
+          <w:ilvl w:val="2"/>
+          <w:numId w:val="1"/>
+        </w:numPr>
+      </w:pPr>
+      <w:r>
+        <w:t xml:space="preserve">Select enough rows to capture </w:t>
+      </w:r>
+      <w:proofErr w:type="gramStart"/>
+      <w:r>
+        <w:t>all of</w:t>
+      </w:r>
+      <w:proofErr w:type="gramEnd"/>
+      <w:r>
+        <w:t xml:space="preserve"> the data to capture all the records </w:t>
+      </w:r>
+    </w:p>
+    <w:p>
+      <w:pPr>
+        <w:pStyle w:val="ListParagraph"/>
+        <w:numPr>
+          <w:ilvl w:val="2"/>
+          <w:numId w:val="1"/>
+        </w:numPr>
+      </w:pPr>
+      <w:r>
+        <w:t>Export as csv</w:t>
+      </w:r>
+    </w:p>
+    <w:p>
+      <w:pPr>
+        <w:pStyle w:val="ListParagraph"/>
+        <w:numPr>
+          <w:ilvl w:val="0"/>
+          <w:numId w:val="1"/>
+        </w:numPr>
+      </w:pPr>
+      <w:r>
+        <w:t>Location by Source</w:t>
+      </w:r>
+    </w:p>
+    <w:p>
+      <w:pPr>
+        <w:pStyle w:val="ListParagraph"/>
+        <w:numPr>
+          <w:ilvl w:val="1"/>
+          <w:numId w:val="1"/>
+        </w:numPr>
+      </w:pPr>
+      <w:r>
+        <w:t>“Analytics All Website Data Location by Source *.csv” * = date in YYYYMMDD format</w:t>
+      </w:r>
+    </w:p>
+    <w:p>
+      <w:pPr>
+        <w:pStyle w:val="ListParagraph"/>
+        <w:numPr>
+          <w:ilvl w:val="1"/>
+          <w:numId w:val="1"/>
+        </w:numPr>
+      </w:pPr>
+      <w:r>
+        <w:t>Steps</w:t>
+      </w:r>
+    </w:p>
+    <w:p>
+      <w:pPr>
+        <w:pStyle w:val="ListParagraph"/>
+        <w:numPr>
+          <w:ilvl w:val="2"/>
+          <w:numId w:val="1"/>
+        </w:numPr>
+      </w:pPr>
+      <w:r>
+        <w:t>Audience</w:t>
+      </w:r>
+    </w:p>
+    <w:p>
+      <w:pPr>
+        <w:pStyle w:val="ListParagraph"/>
+        <w:numPr>
+          <w:ilvl w:val="2"/>
+          <w:numId w:val="1"/>
+        </w:numPr>
+      </w:pPr>
+      <w:r>
         <w:t>Demographics</w:t>
       </w:r>
     </w:p>
@@ -88,10 +335,7 @@
         </w:numPr>
       </w:pPr>
       <w:r>
-        <w:t>Secondary dimension = Device Category</w:t>
-      </w:r>
-      <w:r>
-        <w:t>; type of device used to access livestream</w:t>
+        <w:t>Secondary dimension = Source; Source = link which referred traffic to livestream</w:t>
       </w:r>
     </w:p>
     <w:p>
@@ -147,7 +391,7 @@
         </w:numPr>
       </w:pPr>
       <w:r>
-        <w:t>Location by Source</w:t>
+        <w:t>Location by Time</w:t>
       </w:r>
     </w:p>
     <w:p>
@@ -162,16 +406,10 @@
         <w:t xml:space="preserve">“Analytics All Website Data Location by </w:t>
       </w:r>
       <w:r>
-        <w:t>Source</w:t>
-      </w:r>
-      <w:r>
-        <w:t xml:space="preserve"> *.csv”</w:t>
-      </w:r>
-      <w:r>
-        <w:t xml:space="preserve"> </w:t>
-      </w:r>
-      <w:r>
-        <w:t>* = date in YYYYMMDD format</w:t>
+        <w:t>Time</w:t>
+      </w:r>
+      <w:r>
+        <w:t xml:space="preserve"> *.csv” * = date in YYYYMMDD format</w:t>
       </w:r>
     </w:p>
     <w:p>
@@ -233,151 +471,25 @@
       <w:r>
         <w:t xml:space="preserve">Secondary dimension = </w:t>
       </w:r>
-      <w:r>
-        <w:t>Source; Source = link which referred traffic to livestream</w:t>
-      </w:r>
-    </w:p>
-    <w:p>
-      <w:pPr>
-        <w:pStyle w:val="ListParagraph"/>
-        <w:numPr>
-          <w:ilvl w:val="2"/>
-          <w:numId w:val="1"/>
-        </w:numPr>
-      </w:pPr>
-      <w:r>
-        <w:t>Set Date</w:t>
-      </w:r>
-    </w:p>
-    <w:p>
-      <w:pPr>
-        <w:pStyle w:val="ListParagraph"/>
-        <w:numPr>
-          <w:ilvl w:val="2"/>
-          <w:numId w:val="1"/>
-        </w:numPr>
-      </w:pPr>
-      <w:r>
-        <w:t xml:space="preserve">Select enough rows to capture </w:t>
-      </w:r>
-      <w:proofErr w:type="gramStart"/>
-      <w:r>
-        <w:t>all of</w:t>
-      </w:r>
-      <w:proofErr w:type="gramEnd"/>
-      <w:r>
-        <w:t xml:space="preserve"> the data to capture all the records </w:t>
-      </w:r>
-    </w:p>
-    <w:p>
-      <w:pPr>
-        <w:pStyle w:val="ListParagraph"/>
-        <w:numPr>
-          <w:ilvl w:val="2"/>
-          <w:numId w:val="1"/>
-        </w:numPr>
-      </w:pPr>
-      <w:r>
-        <w:t>Export as csv</w:t>
-      </w:r>
-    </w:p>
-    <w:p>
-      <w:pPr>
-        <w:pStyle w:val="ListParagraph"/>
-        <w:numPr>
-          <w:ilvl w:val="0"/>
-          <w:numId w:val="1"/>
-        </w:numPr>
-      </w:pPr>
-      <w:r>
-        <w:t xml:space="preserve">Location by </w:t>
-      </w:r>
+      <w:proofErr w:type="spellStart"/>
       <w:r>
         <w:t>Time</w:t>
       </w:r>
-    </w:p>
-    <w:p>
-      <w:pPr>
-        <w:pStyle w:val="ListParagraph"/>
-        <w:numPr>
-          <w:ilvl w:val="1"/>
-          <w:numId w:val="1"/>
-        </w:numPr>
-      </w:pPr>
-      <w:r>
-        <w:t>“Analytics All Website Data Location by Source *.csv” * = date in YYYYMMDD format</w:t>
-      </w:r>
-    </w:p>
-    <w:p>
-      <w:pPr>
-        <w:pStyle w:val="ListParagraph"/>
-        <w:numPr>
-          <w:ilvl w:val="1"/>
-          <w:numId w:val="1"/>
-        </w:numPr>
-      </w:pPr>
-      <w:r>
-        <w:t>Steps</w:t>
-      </w:r>
-    </w:p>
-    <w:p>
-      <w:pPr>
-        <w:pStyle w:val="ListParagraph"/>
-        <w:numPr>
-          <w:ilvl w:val="2"/>
-          <w:numId w:val="1"/>
-        </w:numPr>
-      </w:pPr>
-      <w:r>
-        <w:t>Audience</w:t>
-      </w:r>
-    </w:p>
-    <w:p>
-      <w:pPr>
-        <w:pStyle w:val="ListParagraph"/>
-        <w:numPr>
-          <w:ilvl w:val="2"/>
-          <w:numId w:val="1"/>
-        </w:numPr>
-      </w:pPr>
-      <w:r>
-        <w:t>Demographics</w:t>
-      </w:r>
-    </w:p>
-    <w:p>
-      <w:pPr>
-        <w:pStyle w:val="ListParagraph"/>
-        <w:numPr>
-          <w:ilvl w:val="2"/>
-          <w:numId w:val="1"/>
-        </w:numPr>
-      </w:pPr>
-      <w:r>
-        <w:t>Select City</w:t>
-      </w:r>
-    </w:p>
-    <w:p>
-      <w:pPr>
-        <w:pStyle w:val="ListParagraph"/>
-        <w:numPr>
-          <w:ilvl w:val="2"/>
-          <w:numId w:val="1"/>
-        </w:numPr>
-      </w:pPr>
-      <w:r>
-        <w:t xml:space="preserve">Secondary dimension = </w:t>
-      </w:r>
-      <w:r>
-        <w:t>Time</w:t>
-      </w:r>
-      <w:r>
-        <w:t xml:space="preserve">; </w:t>
-      </w:r>
-      <w:r>
-        <w:t>time of day in YYYMMDDHH format</w:t>
+      <w:r>
+        <w:t>:Hour</w:t>
+      </w:r>
+      <w:proofErr w:type="spellEnd"/>
+      <w:r>
+        <w:t xml:space="preserve"> of Day</w:t>
       </w:r>
       <w:bookmarkStart w:id="0" w:name="_GoBack"/>
       <w:bookmarkEnd w:id="0"/>
+      <w:r>
+        <w:t xml:space="preserve">; </w:t>
+      </w:r>
+      <w:r>
+        <w:t>time of day in YYYMMDDHH format</w:t>
+      </w:r>
     </w:p>
     <w:p>
       <w:pPr>

</xml_diff>